<commit_message>
Added correct project names
</commit_message>
<xml_diff>
--- a/Project_Choices_Updated.docx
+++ b/Project_Choices_Updated.docx
@@ -1,6 +1,6 @@
 
 <file path=word/document.xml><?xml version="1.0" encoding="utf-8"?>
-<w:document xmlns:wpc="http://schemas.microsoft.com/office/word/2010/wordprocessingCanvas" xmlns:cx="http://schemas.microsoft.com/office/drawing/2014/chartex" xmlns:cx1="http://schemas.microsoft.com/office/drawing/2015/9/8/chartex" xmlns:cx2="http://schemas.microsoft.com/office/drawing/2015/10/21/chartex" xmlns:cx3="http://schemas.microsoft.com/office/drawing/2016/5/9/chartex" xmlns:cx4="http://schemas.microsoft.com/office/drawing/2016/5/10/chartex" xmlns:cx5="http://schemas.microsoft.com/office/drawing/2016/5/11/chartex" xmlns:cx6="http://schemas.microsoft.com/office/drawing/2016/5/12/chartex" xmlns:cx7="http://schemas.microsoft.com/office/drawing/2016/5/13/chartex" xmlns:cx8="http://schemas.microsoft.com/office/drawing/2016/5/14/chartex" xmlns:mc="http://schemas.openxmlformats.org/markup-compatibility/2006" xmlns:aink="http://schemas.microsoft.com/office/drawing/2016/ink" xmlns:am3d="http://schemas.microsoft.com/office/drawing/2017/model3d" xmlns:o="urn:schemas-microsoft-com:office:office" xmlns:r="http://schemas.openxmlformats.org/officeDocument/2006/relationships" xmlns:m="http://schemas.openxmlformats.org/officeDocument/2006/math" xmlns:v="urn:schemas-microsoft-com:vml" xmlns:wp14="http://schemas.microsoft.com/office/word/2010/wordprocessingDrawing" xmlns:wp="http://schemas.openxmlformats.org/drawingml/2006/wordprocessingDrawing" xmlns:w10="urn:schemas-microsoft-com:office:word" xmlns:w="http://schemas.openxmlformats.org/wordprocessingml/2006/main" xmlns:w14="http://schemas.microsoft.com/office/word/2010/wordml" xmlns:w15="http://schemas.microsoft.com/office/word/2012/wordml" xmlns:w16cid="http://schemas.microsoft.com/office/word/2016/wordml/cid" xmlns:w16se="http://schemas.microsoft.com/office/word/2015/wordml/symex" xmlns:wpg="http://schemas.microsoft.com/office/word/2010/wordprocessingGroup" xmlns:wpi="http://schemas.microsoft.com/office/word/2010/wordprocessingInk" xmlns:wne="http://schemas.microsoft.com/office/word/2006/wordml" xmlns:wps="http://schemas.microsoft.com/office/word/2010/wordprocessingShape" mc:Ignorable="w14 w15 w16se w16cid wp14">
+<w:document xmlns:wpc="http://schemas.microsoft.com/office/word/2010/wordprocessingCanvas" xmlns:mo="http://schemas.microsoft.com/office/mac/office/2008/main" xmlns:mc="http://schemas.openxmlformats.org/markup-compatibility/2006" xmlns:mv="urn:schemas-microsoft-com:mac:vml" xmlns:o="urn:schemas-microsoft-com:office:office" xmlns:r="http://schemas.openxmlformats.org/officeDocument/2006/relationships" xmlns:m="http://schemas.openxmlformats.org/officeDocument/2006/math" xmlns:v="urn:schemas-microsoft-com:vml" xmlns:wp14="http://schemas.microsoft.com/office/word/2010/wordprocessingDrawing" xmlns:wp="http://schemas.openxmlformats.org/drawingml/2006/wordprocessingDrawing" xmlns:w10="urn:schemas-microsoft-com:office:word" xmlns:w="http://schemas.openxmlformats.org/wordprocessingml/2006/main" xmlns:w14="http://schemas.microsoft.com/office/word/2010/wordml" xmlns:w15="http://schemas.microsoft.com/office/word/2012/wordml" xmlns:wpg="http://schemas.microsoft.com/office/word/2010/wordprocessingGroup" xmlns:wpi="http://schemas.microsoft.com/office/word/2010/wordprocessingInk" xmlns:wne="http://schemas.microsoft.com/office/word/2006/wordml" xmlns:wps="http://schemas.microsoft.com/office/word/2010/wordprocessingShape" mc:Ignorable="w14 w15 wp14">
   <w:body>
     <w:p>
       <w:pPr>
@@ -2301,8 +2301,6 @@
               </w:rPr>
               <w:t>Mathematics</w:t>
             </w:r>
-            <w:bookmarkStart w:id="0" w:name="_GoBack"/>
-            <w:bookmarkEnd w:id="0"/>
           </w:p>
         </w:tc>
         <w:tc>
@@ -2353,7 +2351,7 @@
         <w:tblStyle w:val="TableGrid"/>
         <w:tblW w:w="0" w:type="auto"/>
         <w:tblLook w:val="04A0" w:firstRow="1" w:lastRow="0" w:firstColumn="1" w:lastColumn="0" w:noHBand="0" w:noVBand="1"/>
-        <w:tblPrChange w:id="1" w:author="Tony Tea" w:date="2018-04-02T00:00:00Z">
+        <w:tblPrChange w:id="0" w:author="Tony Tea" w:date="2018-04-02T00:00:00Z">
           <w:tblPr>
             <w:tblStyle w:val="TableGrid"/>
             <w:tblW w:w="0" w:type="auto"/>
@@ -2365,7 +2363,7 @@
         <w:gridCol w:w="922"/>
         <w:gridCol w:w="2526"/>
         <w:gridCol w:w="5902"/>
-        <w:tblGridChange w:id="2">
+        <w:tblGridChange w:id="1">
           <w:tblGrid>
             <w:gridCol w:w="880"/>
             <w:gridCol w:w="2564"/>
@@ -2377,7 +2375,7 @@
         <w:tc>
           <w:tcPr>
             <w:tcW w:w="841" w:type="dxa"/>
-            <w:tcPrChange w:id="3" w:author="Tony Tea" w:date="2018-04-02T00:00:00Z">
+            <w:tcPrChange w:id="2" w:author="Tony Tea" w:date="2018-04-02T00:00:00Z">
               <w:tcPr>
                 <w:tcW w:w="880" w:type="dxa"/>
               </w:tcPr>
@@ -2397,7 +2395,7 @@
                 <w:rFonts w:cstheme="minorHAnsi"/>
                 <w:sz w:val="24"/>
                 <w:szCs w:val="24"/>
-                <w:rPrChange w:id="4" w:author="Shayne Mujuru" w:date="2018-04-02T00:00:00Z">
+                <w:rPrChange w:id="3" w:author="Shayne Mujuru" w:date="2018-04-02T00:00:00Z">
                   <w:rPr>
                     <w:b/>
                   </w:rPr>
@@ -2410,7 +2408,7 @@
         <w:tc>
           <w:tcPr>
             <w:tcW w:w="2574" w:type="dxa"/>
-            <w:tcPrChange w:id="5" w:author="Tony Tea" w:date="2018-04-02T00:00:00Z">
+            <w:tcPrChange w:id="4" w:author="Tony Tea" w:date="2018-04-02T00:00:00Z">
               <w:tcPr>
                 <w:tcW w:w="2564" w:type="dxa"/>
               </w:tcPr>
@@ -2437,7 +2435,7 @@
         <w:tc>
           <w:tcPr>
             <w:tcW w:w="5935" w:type="dxa"/>
-            <w:tcPrChange w:id="6" w:author="Tony Tea" w:date="2018-04-02T00:00:00Z">
+            <w:tcPrChange w:id="5" w:author="Tony Tea" w:date="2018-04-02T00:00:00Z">
               <w:tcPr>
                 <w:tcW w:w="5906" w:type="dxa"/>
               </w:tcPr>
@@ -2466,7 +2464,7 @@
         <w:tc>
           <w:tcPr>
             <w:tcW w:w="841" w:type="dxa"/>
-            <w:tcPrChange w:id="7" w:author="Tony Tea" w:date="2018-04-02T00:00:00Z">
+            <w:tcPrChange w:id="6" w:author="Tony Tea" w:date="2018-04-02T00:00:00Z">
               <w:tcPr>
                 <w:tcW w:w="880" w:type="dxa"/>
               </w:tcPr>
@@ -2490,7 +2488,7 @@
         <w:tc>
           <w:tcPr>
             <w:tcW w:w="2574" w:type="dxa"/>
-            <w:tcPrChange w:id="8" w:author="Tony Tea" w:date="2018-04-02T00:00:00Z">
+            <w:tcPrChange w:id="7" w:author="Tony Tea" w:date="2018-04-02T00:00:00Z">
               <w:tcPr>
                 <w:tcW w:w="2564" w:type="dxa"/>
               </w:tcPr>
@@ -2504,7 +2502,7 @@
                 <w:szCs w:val="24"/>
               </w:rPr>
             </w:pPr>
-            <w:ins w:id="9" w:author="Shayne Mujuru" w:date="2018-04-02T00:00:00Z">
+            <w:ins w:id="8" w:author="Shayne Mujuru" w:date="2018-04-02T00:00:00Z">
               <w:r>
                 <w:rPr>
                   <w:rFonts w:cstheme="minorHAnsi"/>
@@ -2519,7 +2517,7 @@
         <w:tc>
           <w:tcPr>
             <w:tcW w:w="5935" w:type="dxa"/>
-            <w:tcPrChange w:id="10" w:author="Tony Tea" w:date="2018-04-02T00:00:00Z">
+            <w:tcPrChange w:id="9" w:author="Tony Tea" w:date="2018-04-02T00:00:00Z">
               <w:tcPr>
                 <w:tcW w:w="5906" w:type="dxa"/>
               </w:tcPr>
@@ -2533,7 +2531,7 @@
                 <w:szCs w:val="24"/>
               </w:rPr>
             </w:pPr>
-            <w:ins w:id="11" w:author="Shayne Mujuru" w:date="2018-04-02T00:00:00Z">
+            <w:ins w:id="10" w:author="Shayne Mujuru" w:date="2018-04-02T00:00:00Z">
               <w:r>
                 <w:rPr>
                   <w:rFonts w:cstheme="minorHAnsi"/>
@@ -2550,7 +2548,7 @@
         <w:tc>
           <w:tcPr>
             <w:tcW w:w="841" w:type="dxa"/>
-            <w:tcPrChange w:id="12" w:author="Tony Tea" w:date="2018-04-02T00:00:00Z">
+            <w:tcPrChange w:id="11" w:author="Tony Tea" w:date="2018-04-02T00:00:00Z">
               <w:tcPr>
                 <w:tcW w:w="880" w:type="dxa"/>
               </w:tcPr>
@@ -2574,7 +2572,7 @@
         <w:tc>
           <w:tcPr>
             <w:tcW w:w="2574" w:type="dxa"/>
-            <w:tcPrChange w:id="13" w:author="Tony Tea" w:date="2018-04-02T00:00:00Z">
+            <w:tcPrChange w:id="12" w:author="Tony Tea" w:date="2018-04-02T00:00:00Z">
               <w:tcPr>
                 <w:tcW w:w="2564" w:type="dxa"/>
               </w:tcPr>
@@ -2588,7 +2586,7 @@
                 <w:szCs w:val="24"/>
               </w:rPr>
             </w:pPr>
-            <w:ins w:id="14" w:author="Shayne Mujuru" w:date="2018-04-02T00:00:00Z">
+            <w:ins w:id="13" w:author="Shayne Mujuru" w:date="2018-04-02T00:00:00Z">
               <w:r>
                 <w:rPr>
                   <w:rFonts w:cstheme="minorHAnsi"/>
@@ -2631,7 +2629,7 @@
         <w:tc>
           <w:tcPr>
             <w:tcW w:w="5935" w:type="dxa"/>
-            <w:tcPrChange w:id="15" w:author="Tony Tea" w:date="2018-04-02T00:00:00Z">
+            <w:tcPrChange w:id="14" w:author="Tony Tea" w:date="2018-04-02T00:00:00Z">
               <w:tcPr>
                 <w:tcW w:w="5906" w:type="dxa"/>
               </w:tcPr>
@@ -2645,7 +2643,7 @@
                 <w:szCs w:val="24"/>
               </w:rPr>
             </w:pPr>
-            <w:ins w:id="16" w:author="Shayne Mujuru" w:date="2018-04-02T00:00:00Z">
+            <w:ins w:id="15" w:author="Shayne Mujuru" w:date="2018-04-02T00:00:00Z">
               <w:r>
                 <w:rPr>
                   <w:rFonts w:cstheme="minorHAnsi"/>
@@ -2662,7 +2660,7 @@
         <w:tc>
           <w:tcPr>
             <w:tcW w:w="841" w:type="dxa"/>
-            <w:tcPrChange w:id="17" w:author="Tony Tea" w:date="2018-04-02T00:00:00Z">
+            <w:tcPrChange w:id="16" w:author="Tony Tea" w:date="2018-04-02T00:00:00Z">
               <w:tcPr>
                 <w:tcW w:w="880" w:type="dxa"/>
               </w:tcPr>
@@ -2686,7 +2684,7 @@
         <w:tc>
           <w:tcPr>
             <w:tcW w:w="2574" w:type="dxa"/>
-            <w:tcPrChange w:id="18" w:author="Tony Tea" w:date="2018-04-02T00:00:00Z">
+            <w:tcPrChange w:id="17" w:author="Tony Tea" w:date="2018-04-02T00:00:00Z">
               <w:tcPr>
                 <w:tcW w:w="2564" w:type="dxa"/>
               </w:tcPr>
@@ -2713,7 +2711,7 @@
         <w:tc>
           <w:tcPr>
             <w:tcW w:w="5935" w:type="dxa"/>
-            <w:tcPrChange w:id="19" w:author="Tony Tea" w:date="2018-04-02T00:00:00Z">
+            <w:tcPrChange w:id="18" w:author="Tony Tea" w:date="2018-04-02T00:00:00Z">
               <w:tcPr>
                 <w:tcW w:w="5906" w:type="dxa"/>
               </w:tcPr>
@@ -2742,7 +2740,7 @@
         <w:tc>
           <w:tcPr>
             <w:tcW w:w="841" w:type="dxa"/>
-            <w:tcPrChange w:id="20" w:author="Tony Tea" w:date="2018-04-02T00:00:00Z">
+            <w:tcPrChange w:id="19" w:author="Tony Tea" w:date="2018-04-02T00:00:00Z">
               <w:tcPr>
                 <w:tcW w:w="880" w:type="dxa"/>
               </w:tcPr>
@@ -2766,7 +2764,7 @@
         <w:tc>
           <w:tcPr>
             <w:tcW w:w="2574" w:type="dxa"/>
-            <w:tcPrChange w:id="21" w:author="Tony Tea" w:date="2018-04-02T00:00:00Z">
+            <w:tcPrChange w:id="20" w:author="Tony Tea" w:date="2018-04-02T00:00:00Z">
               <w:tcPr>
                 <w:tcW w:w="2564" w:type="dxa"/>
               </w:tcPr>
@@ -2781,7 +2779,7 @@
               </w:rPr>
             </w:pPr>
             <w:proofErr w:type="spellStart"/>
-            <w:ins w:id="22" w:author="Shayne Mujuru" w:date="2018-04-02T00:00:00Z">
+            <w:ins w:id="21" w:author="Shayne Mujuru" w:date="2018-04-02T00:00:00Z">
               <w:r>
                 <w:rPr>
                   <w:rFonts w:cstheme="minorHAnsi"/>
@@ -2805,7 +2803,7 @@
         <w:tc>
           <w:tcPr>
             <w:tcW w:w="5935" w:type="dxa"/>
-            <w:tcPrChange w:id="23" w:author="Tony Tea" w:date="2018-04-02T00:00:00Z">
+            <w:tcPrChange w:id="22" w:author="Tony Tea" w:date="2018-04-02T00:00:00Z">
               <w:tcPr>
                 <w:tcW w:w="5906" w:type="dxa"/>
               </w:tcPr>
@@ -2819,7 +2817,7 @@
                 <w:szCs w:val="24"/>
               </w:rPr>
             </w:pPr>
-            <w:ins w:id="24" w:author="Shayne Mujuru" w:date="2018-04-02T00:00:00Z">
+            <w:ins w:id="23" w:author="Shayne Mujuru" w:date="2018-04-02T00:00:00Z">
               <w:r>
                 <w:rPr>
                   <w:rFonts w:cstheme="minorHAnsi"/>
@@ -2836,7 +2834,7 @@
         <w:tc>
           <w:tcPr>
             <w:tcW w:w="841" w:type="dxa"/>
-            <w:tcPrChange w:id="25" w:author="Tony Tea" w:date="2018-04-02T00:00:00Z">
+            <w:tcPrChange w:id="24" w:author="Tony Tea" w:date="2018-04-02T00:00:00Z">
               <w:tcPr>
                 <w:tcW w:w="880" w:type="dxa"/>
               </w:tcPr>
@@ -2860,7 +2858,7 @@
         <w:tc>
           <w:tcPr>
             <w:tcW w:w="2574" w:type="dxa"/>
-            <w:tcPrChange w:id="26" w:author="Tony Tea" w:date="2018-04-02T00:00:00Z">
+            <w:tcPrChange w:id="25" w:author="Tony Tea" w:date="2018-04-02T00:00:00Z">
               <w:tcPr>
                 <w:tcW w:w="2564" w:type="dxa"/>
               </w:tcPr>
@@ -2875,7 +2873,7 @@
               </w:rPr>
             </w:pPr>
             <w:proofErr w:type="spellStart"/>
-            <w:ins w:id="27" w:author="Shayne Mujuru" w:date="2018-04-02T00:00:00Z">
+            <w:ins w:id="26" w:author="Shayne Mujuru" w:date="2018-04-02T00:00:00Z">
               <w:r>
                 <w:rPr>
                   <w:rFonts w:cstheme="minorHAnsi"/>
@@ -2909,7 +2907,7 @@
         <w:tc>
           <w:tcPr>
             <w:tcW w:w="5935" w:type="dxa"/>
-            <w:tcPrChange w:id="28" w:author="Tony Tea" w:date="2018-04-02T00:00:00Z">
+            <w:tcPrChange w:id="27" w:author="Tony Tea" w:date="2018-04-02T00:00:00Z">
               <w:tcPr>
                 <w:tcW w:w="5906" w:type="dxa"/>
               </w:tcPr>
@@ -2923,7 +2921,7 @@
                 <w:szCs w:val="24"/>
               </w:rPr>
             </w:pPr>
-            <w:ins w:id="29" w:author="Shayne Mujuru" w:date="2018-04-02T00:00:00Z">
+            <w:ins w:id="28" w:author="Shayne Mujuru" w:date="2018-04-02T00:00:00Z">
               <w:r>
                 <w:rPr>
                   <w:rFonts w:cstheme="minorHAnsi"/>
@@ -2940,7 +2938,7 @@
         <w:tc>
           <w:tcPr>
             <w:tcW w:w="841" w:type="dxa"/>
-            <w:tcPrChange w:id="30" w:author="Tony Tea" w:date="2018-04-02T00:00:00Z">
+            <w:tcPrChange w:id="29" w:author="Tony Tea" w:date="2018-04-02T00:00:00Z">
               <w:tcPr>
                 <w:tcW w:w="880" w:type="dxa"/>
               </w:tcPr>
@@ -2964,7 +2962,7 @@
         <w:tc>
           <w:tcPr>
             <w:tcW w:w="2574" w:type="dxa"/>
-            <w:tcPrChange w:id="31" w:author="Tony Tea" w:date="2018-04-02T00:00:00Z">
+            <w:tcPrChange w:id="30" w:author="Tony Tea" w:date="2018-04-02T00:00:00Z">
               <w:tcPr>
                 <w:tcW w:w="2564" w:type="dxa"/>
               </w:tcPr>
@@ -2978,7 +2976,7 @@
                 <w:szCs w:val="24"/>
               </w:rPr>
             </w:pPr>
-            <w:ins w:id="32" w:author="Shayne Mujuru" w:date="2018-04-02T00:00:00Z">
+            <w:ins w:id="31" w:author="Shayne Mujuru" w:date="2018-04-02T00:00:00Z">
               <w:r>
                 <w:rPr>
                   <w:rFonts w:cstheme="minorHAnsi"/>
@@ -2993,7 +2991,7 @@
         <w:tc>
           <w:tcPr>
             <w:tcW w:w="5935" w:type="dxa"/>
-            <w:tcPrChange w:id="33" w:author="Tony Tea" w:date="2018-04-02T00:00:00Z">
+            <w:tcPrChange w:id="32" w:author="Tony Tea" w:date="2018-04-02T00:00:00Z">
               <w:tcPr>
                 <w:tcW w:w="5906" w:type="dxa"/>
               </w:tcPr>
@@ -3007,7 +3005,7 @@
                 <w:szCs w:val="24"/>
               </w:rPr>
             </w:pPr>
-            <w:ins w:id="34" w:author="Shayne Mujuru" w:date="2018-04-02T00:00:00Z">
+            <w:ins w:id="33" w:author="Shayne Mujuru" w:date="2018-04-02T00:00:00Z">
               <w:r>
                 <w:rPr>
                   <w:rFonts w:cstheme="minorHAnsi"/>
@@ -3024,7 +3022,7 @@
         <w:tc>
           <w:tcPr>
             <w:tcW w:w="841" w:type="dxa"/>
-            <w:tcPrChange w:id="35" w:author="Tony Tea" w:date="2018-04-02T00:00:00Z">
+            <w:tcPrChange w:id="34" w:author="Tony Tea" w:date="2018-04-02T00:00:00Z">
               <w:tcPr>
                 <w:tcW w:w="880" w:type="dxa"/>
               </w:tcPr>
@@ -3048,7 +3046,7 @@
         <w:tc>
           <w:tcPr>
             <w:tcW w:w="2574" w:type="dxa"/>
-            <w:tcPrChange w:id="36" w:author="Tony Tea" w:date="2018-04-02T00:00:00Z">
+            <w:tcPrChange w:id="35" w:author="Tony Tea" w:date="2018-04-02T00:00:00Z">
               <w:tcPr>
                 <w:tcW w:w="2564" w:type="dxa"/>
               </w:tcPr>
@@ -3062,7 +3060,7 @@
                 <w:szCs w:val="24"/>
               </w:rPr>
             </w:pPr>
-            <w:ins w:id="37" w:author="Shayne Mujuru" w:date="2018-04-02T00:00:00Z">
+            <w:ins w:id="36" w:author="Shayne Mujuru" w:date="2018-04-02T00:00:00Z">
               <w:r>
                 <w:rPr>
                   <w:rFonts w:cstheme="minorHAnsi"/>
@@ -3077,7 +3075,7 @@
         <w:tc>
           <w:tcPr>
             <w:tcW w:w="5935" w:type="dxa"/>
-            <w:tcPrChange w:id="38" w:author="Tony Tea" w:date="2018-04-02T00:00:00Z">
+            <w:tcPrChange w:id="37" w:author="Tony Tea" w:date="2018-04-02T00:00:00Z">
               <w:tcPr>
                 <w:tcW w:w="5906" w:type="dxa"/>
               </w:tcPr>
@@ -3091,7 +3089,7 @@
                 <w:szCs w:val="24"/>
               </w:rPr>
             </w:pPr>
-            <w:ins w:id="39" w:author="Shayne Mujuru" w:date="2018-04-02T00:00:00Z">
+            <w:ins w:id="38" w:author="Shayne Mujuru" w:date="2018-04-02T00:00:00Z">
               <w:r>
                 <w:rPr>
                   <w:rFonts w:cstheme="minorHAnsi"/>
@@ -3108,7 +3106,7 @@
         <w:tc>
           <w:tcPr>
             <w:tcW w:w="841" w:type="dxa"/>
-            <w:tcPrChange w:id="40" w:author="Tony Tea" w:date="2018-04-02T00:00:00Z">
+            <w:tcPrChange w:id="39" w:author="Tony Tea" w:date="2018-04-02T00:00:00Z">
               <w:tcPr>
                 <w:tcW w:w="880" w:type="dxa"/>
               </w:tcPr>
@@ -3132,7 +3130,7 @@
         <w:tc>
           <w:tcPr>
             <w:tcW w:w="2574" w:type="dxa"/>
-            <w:tcPrChange w:id="41" w:author="Tony Tea" w:date="2018-04-02T00:00:00Z">
+            <w:tcPrChange w:id="40" w:author="Tony Tea" w:date="2018-04-02T00:00:00Z">
               <w:tcPr>
                 <w:tcW w:w="2564" w:type="dxa"/>
               </w:tcPr>
@@ -3146,7 +3144,7 @@
                 <w:szCs w:val="24"/>
               </w:rPr>
             </w:pPr>
-            <w:ins w:id="42" w:author="Shayne Mujuru" w:date="2018-04-02T00:00:00Z">
+            <w:ins w:id="41" w:author="Shayne Mujuru" w:date="2018-04-02T00:00:00Z">
               <w:r>
                 <w:rPr>
                   <w:rFonts w:cstheme="minorHAnsi"/>
@@ -3161,7 +3159,7 @@
         <w:tc>
           <w:tcPr>
             <w:tcW w:w="5935" w:type="dxa"/>
-            <w:tcPrChange w:id="43" w:author="Tony Tea" w:date="2018-04-02T00:00:00Z">
+            <w:tcPrChange w:id="42" w:author="Tony Tea" w:date="2018-04-02T00:00:00Z">
               <w:tcPr>
                 <w:tcW w:w="5906" w:type="dxa"/>
               </w:tcPr>
@@ -3175,7 +3173,7 @@
                 <w:szCs w:val="24"/>
               </w:rPr>
             </w:pPr>
-            <w:ins w:id="44" w:author="Shayne Mujuru" w:date="2018-04-02T00:00:00Z">
+            <w:ins w:id="43" w:author="Shayne Mujuru" w:date="2018-04-02T00:00:00Z">
               <w:r>
                 <w:rPr>
                   <w:rFonts w:cstheme="minorHAnsi"/>
@@ -3191,7 +3189,7 @@
       <w:tr>
         <w:trPr>
           <w:trHeight w:val="278"/>
-          <w:trPrChange w:id="45" w:author="Tony Tea" w:date="2018-04-02T00:00:00Z">
+          <w:trPrChange w:id="44" w:author="Tony Tea" w:date="2018-04-02T00:00:00Z">
             <w:trPr>
               <w:trHeight w:val="278"/>
             </w:trPr>
@@ -3200,7 +3198,7 @@
         <w:tc>
           <w:tcPr>
             <w:tcW w:w="841" w:type="dxa"/>
-            <w:tcPrChange w:id="46" w:author="Tony Tea" w:date="2018-04-02T00:00:00Z">
+            <w:tcPrChange w:id="45" w:author="Tony Tea" w:date="2018-04-02T00:00:00Z">
               <w:tcPr>
                 <w:tcW w:w="880" w:type="dxa"/>
               </w:tcPr>
@@ -3224,7 +3222,7 @@
         <w:tc>
           <w:tcPr>
             <w:tcW w:w="2574" w:type="dxa"/>
-            <w:tcPrChange w:id="47" w:author="Tony Tea" w:date="2018-04-02T00:00:00Z">
+            <w:tcPrChange w:id="46" w:author="Tony Tea" w:date="2018-04-02T00:00:00Z">
               <w:tcPr>
                 <w:tcW w:w="2564" w:type="dxa"/>
               </w:tcPr>
@@ -3251,7 +3249,7 @@
         <w:tc>
           <w:tcPr>
             <w:tcW w:w="5935" w:type="dxa"/>
-            <w:tcPrChange w:id="48" w:author="Tony Tea" w:date="2018-04-02T00:00:00Z">
+            <w:tcPrChange w:id="47" w:author="Tony Tea" w:date="2018-04-02T00:00:00Z">
               <w:tcPr>
                 <w:tcW w:w="5906" w:type="dxa"/>
               </w:tcPr>
@@ -3279,7 +3277,7 @@
       <w:tr>
         <w:trPr>
           <w:trHeight w:val="278"/>
-          <w:trPrChange w:id="49" w:author="Tony Tea" w:date="2018-04-02T00:00:00Z">
+          <w:trPrChange w:id="48" w:author="Tony Tea" w:date="2018-04-02T00:00:00Z">
             <w:trPr>
               <w:trHeight w:val="278"/>
             </w:trPr>
@@ -3288,7 +3286,7 @@
         <w:tc>
           <w:tcPr>
             <w:tcW w:w="841" w:type="dxa"/>
-            <w:tcPrChange w:id="50" w:author="Tony Tea" w:date="2018-04-02T00:00:00Z">
+            <w:tcPrChange w:id="49" w:author="Tony Tea" w:date="2018-04-02T00:00:00Z">
               <w:tcPr>
                 <w:tcW w:w="880" w:type="dxa"/>
               </w:tcPr>
@@ -3312,7 +3310,7 @@
         <w:tc>
           <w:tcPr>
             <w:tcW w:w="2574" w:type="dxa"/>
-            <w:tcPrChange w:id="51" w:author="Tony Tea" w:date="2018-04-02T00:00:00Z">
+            <w:tcPrChange w:id="50" w:author="Tony Tea" w:date="2018-04-02T00:00:00Z">
               <w:tcPr>
                 <w:tcW w:w="2564" w:type="dxa"/>
               </w:tcPr>
@@ -3326,7 +3324,7 @@
                 <w:szCs w:val="24"/>
               </w:rPr>
             </w:pPr>
-            <w:ins w:id="52" w:author="Shayne Mujuru" w:date="2018-04-02T00:00:00Z">
+            <w:ins w:id="51" w:author="Shayne Mujuru" w:date="2018-04-02T00:00:00Z">
               <w:r>
                 <w:rPr>
                   <w:rFonts w:cstheme="minorHAnsi"/>
@@ -3341,7 +3339,7 @@
         <w:tc>
           <w:tcPr>
             <w:tcW w:w="5935" w:type="dxa"/>
-            <w:tcPrChange w:id="53" w:author="Tony Tea" w:date="2018-04-02T00:00:00Z">
+            <w:tcPrChange w:id="52" w:author="Tony Tea" w:date="2018-04-02T00:00:00Z">
               <w:tcPr>
                 <w:tcW w:w="5906" w:type="dxa"/>
               </w:tcPr>
@@ -3355,7 +3353,7 @@
                 <w:szCs w:val="24"/>
               </w:rPr>
             </w:pPr>
-            <w:ins w:id="54" w:author="Shayne Mujuru" w:date="2018-04-02T00:00:00Z">
+            <w:ins w:id="53" w:author="Shayne Mujuru" w:date="2018-04-02T00:00:00Z">
               <w:r>
                 <w:rPr>
                   <w:rFonts w:cstheme="minorHAnsi"/>
@@ -6544,9 +6542,9 @@
         <w:tblLook w:val="04A0" w:firstRow="1" w:lastRow="0" w:firstColumn="1" w:lastColumn="0" w:noHBand="0" w:noVBand="1"/>
       </w:tblPr>
       <w:tblGrid>
-        <w:gridCol w:w="773"/>
-        <w:gridCol w:w="3199"/>
-        <w:gridCol w:w="5378"/>
+        <w:gridCol w:w="841"/>
+        <w:gridCol w:w="2574"/>
+        <w:gridCol w:w="5935"/>
       </w:tblGrid>
       <w:tr>
         <w:tc>
@@ -6867,6 +6865,7 @@
                 <w:szCs w:val="24"/>
               </w:rPr>
             </w:pPr>
+            <w:proofErr w:type="spellStart"/>
             <w:r>
               <w:rPr>
                 <w:rFonts w:eastAsia="Times New Roman" w:cstheme="minorHAnsi"/>
@@ -6875,9 +6874,19 @@
                 <w:sz w:val="24"/>
                 <w:szCs w:val="24"/>
               </w:rPr>
-              <w:t>genome-nexus/genome-nexus</w:t>
-            </w:r>
-            <w:hyperlink r:id="rId10" w:history="1"/>
+              <w:t>Intermine</w:t>
+            </w:r>
+            <w:proofErr w:type="spellEnd"/>
+            <w:r>
+              <w:rPr>
+                <w:rFonts w:eastAsia="Times New Roman" w:cstheme="minorHAnsi"/>
+                <w:bCs/>
+                <w:color w:val="24292E"/>
+                <w:sz w:val="24"/>
+                <w:szCs w:val="24"/>
+              </w:rPr>
+              <w:t xml:space="preserve"> – data warehousing for life sciences</w:t>
+            </w:r>
           </w:p>
           <w:p>
             <w:pPr>
@@ -6907,7 +6916,7 @@
                 <w:sz w:val="24"/>
                 <w:szCs w:val="24"/>
               </w:rPr>
-              <w:t>https://github.com/genome-nexus/genome-nexus/tree/master/web/src</w:t>
+              <w:t>https://github.com/intermine/intermine</w:t>
             </w:r>
           </w:p>
         </w:tc>
@@ -6950,7 +6959,7 @@
                 <w:sz w:val="24"/>
                 <w:szCs w:val="24"/>
               </w:rPr>
-              <w:t>Bioinformatics-Project</w:t>
+              <w:t>Open CGA – computation genetic analysis</w:t>
             </w:r>
           </w:p>
         </w:tc>
@@ -6973,7 +6982,7 @@
                 <w:sz w:val="24"/>
                 <w:szCs w:val="24"/>
               </w:rPr>
-              <w:t>https://github.com/BrynMarie/Bioinformatics-Project</w:t>
+              <w:t>https://github.com/opencb/opencga</w:t>
             </w:r>
           </w:p>
         </w:tc>
@@ -7248,12 +7257,23 @@
           <w:p>
             <w:pPr>
               <w:rPr>
+                <w:rFonts w:cstheme="minorHAnsi"/>
+                <w:sz w:val="24"/>
+                <w:szCs w:val="24"/>
+              </w:rPr>
+            </w:pPr>
+            <w:proofErr w:type="spellStart"/>
+            <w:r>
+              <w:rPr>
                 <w:rFonts w:eastAsia="Times New Roman" w:cstheme="minorHAnsi"/>
                 <w:color w:val="000000" w:themeColor="text1"/>
                 <w:sz w:val="24"/>
                 <w:szCs w:val="24"/>
-              </w:rPr>
-            </w:pPr>
+                <w:shd w:val="clear" w:color="auto" w:fill="FFFFFF"/>
+              </w:rPr>
+              <w:t>Caleydo</w:t>
+            </w:r>
+            <w:proofErr w:type="spellEnd"/>
             <w:r>
               <w:rPr>
                 <w:rFonts w:eastAsia="Times New Roman" w:cstheme="minorHAnsi"/>
@@ -7262,62 +7282,8 @@
                 <w:szCs w:val="24"/>
                 <w:shd w:val="clear" w:color="auto" w:fill="FFFFFF"/>
               </w:rPr>
-              <w:t>Simulates </w:t>
-            </w:r>
-            <w:r>
-              <w:rPr>
-                <w:rFonts w:eastAsia="Times New Roman" w:cstheme="minorHAnsi"/>
-                <w:i/>
-                <w:iCs/>
-                <w:color w:val="000000" w:themeColor="text1"/>
-                <w:sz w:val="24"/>
-                <w:szCs w:val="24"/>
-                <w:shd w:val="clear" w:color="auto" w:fill="FFFFFF"/>
-              </w:rPr>
-              <w:t>Boolean</w:t>
-            </w:r>
-            <w:r>
-              <w:rPr>
-                <w:rFonts w:eastAsia="Times New Roman" w:cstheme="minorHAnsi"/>
-                <w:color w:val="000000" w:themeColor="text1"/>
-                <w:sz w:val="24"/>
-                <w:szCs w:val="24"/>
-                <w:shd w:val="clear" w:color="auto" w:fill="FFFFFF"/>
-              </w:rPr>
-              <w:t> </w:t>
-            </w:r>
-            <w:r>
-              <w:rPr>
-                <w:rFonts w:eastAsia="Times New Roman" w:cstheme="minorHAnsi"/>
-                <w:i/>
-                <w:iCs/>
-                <w:color w:val="000000" w:themeColor="text1"/>
-                <w:sz w:val="24"/>
-                <w:szCs w:val="24"/>
-                <w:shd w:val="clear" w:color="auto" w:fill="FFFFFF"/>
-              </w:rPr>
-              <w:t>networks</w:t>
-            </w:r>
-            <w:r>
-              <w:rPr>
-                <w:rFonts w:eastAsia="Times New Roman" w:cstheme="minorHAnsi"/>
-                <w:color w:val="000000" w:themeColor="text1"/>
-                <w:sz w:val="24"/>
-                <w:szCs w:val="24"/>
-                <w:shd w:val="clear" w:color="auto" w:fill="FFFFFF"/>
-              </w:rPr>
-              <w:t> in Java</w:t>
-            </w:r>
-          </w:p>
-          <w:p>
-            <w:pPr>
-              <w:jc w:val="center"/>
-              <w:rPr>
-                <w:rFonts w:cstheme="minorHAnsi"/>
-                <w:sz w:val="24"/>
-                <w:szCs w:val="24"/>
-              </w:rPr>
-            </w:pPr>
+              <w:t xml:space="preserve"> – Visualization for molecular biology</w:t>
+            </w:r>
           </w:p>
         </w:tc>
         <w:tc>
@@ -7341,8 +7307,10 @@
                 <w:sz w:val="24"/>
                 <w:szCs w:val="24"/>
               </w:rPr>
-              <w:t>https://github.com/mithryl/BooleanNetwork</w:t>
-            </w:r>
+              <w:t>https://github.com/Caleydo/caleydo</w:t>
+            </w:r>
+            <w:bookmarkStart w:id="54" w:name="_GoBack"/>
+            <w:bookmarkEnd w:id="54"/>
           </w:p>
         </w:tc>
       </w:tr>
@@ -7487,6 +7455,7 @@
                 <w:sz w:val="24"/>
                 <w:szCs w:val="24"/>
               </w:rPr>
+              <w:lastRenderedPageBreak/>
               <w:t>Amy</w:t>
             </w:r>
           </w:p>
@@ -8253,8 +8222,8 @@
       </w:pPr>
     </w:p>
     <w:sectPr>
-      <w:headerReference w:type="default" r:id="rId11"/>
-      <w:footerReference w:type="default" r:id="rId12"/>
+      <w:headerReference w:type="default" r:id="rId10"/>
+      <w:footerReference w:type="default" r:id="rId11"/>
       <w:pgSz w:w="12240" w:h="15840"/>
       <w:pgMar w:top="1440" w:right="1440" w:bottom="1440" w:left="1440" w:header="720" w:footer="720" w:gutter="0"/>
       <w:cols w:space="720"/>
@@ -8265,7 +8234,7 @@
 </file>
 
 <file path=word/endnotes.xml><?xml version="1.0" encoding="utf-8"?>
-<w:endnotes xmlns:wpc="http://schemas.microsoft.com/office/word/2010/wordprocessingCanvas" xmlns:cx="http://schemas.microsoft.com/office/drawing/2014/chartex" xmlns:cx1="http://schemas.microsoft.com/office/drawing/2015/9/8/chartex" xmlns:cx2="http://schemas.microsoft.com/office/drawing/2015/10/21/chartex" xmlns:cx3="http://schemas.microsoft.com/office/drawing/2016/5/9/chartex" xmlns:cx4="http://schemas.microsoft.com/office/drawing/2016/5/10/chartex" xmlns:cx5="http://schemas.microsoft.com/office/drawing/2016/5/11/chartex" xmlns:cx6="http://schemas.microsoft.com/office/drawing/2016/5/12/chartex" xmlns:cx7="http://schemas.microsoft.com/office/drawing/2016/5/13/chartex" xmlns:cx8="http://schemas.microsoft.com/office/drawing/2016/5/14/chartex" xmlns:mc="http://schemas.openxmlformats.org/markup-compatibility/2006" xmlns:aink="http://schemas.microsoft.com/office/drawing/2016/ink" xmlns:am3d="http://schemas.microsoft.com/office/drawing/2017/model3d" xmlns:o="urn:schemas-microsoft-com:office:office" xmlns:r="http://schemas.openxmlformats.org/officeDocument/2006/relationships" xmlns:m="http://schemas.openxmlformats.org/officeDocument/2006/math" xmlns:v="urn:schemas-microsoft-com:vml" xmlns:wp14="http://schemas.microsoft.com/office/word/2010/wordprocessingDrawing" xmlns:wp="http://schemas.openxmlformats.org/drawingml/2006/wordprocessingDrawing" xmlns:w10="urn:schemas-microsoft-com:office:word" xmlns:w="http://schemas.openxmlformats.org/wordprocessingml/2006/main" xmlns:w14="http://schemas.microsoft.com/office/word/2010/wordml" xmlns:w15="http://schemas.microsoft.com/office/word/2012/wordml" xmlns:w16cid="http://schemas.microsoft.com/office/word/2016/wordml/cid" xmlns:w16se="http://schemas.microsoft.com/office/word/2015/wordml/symex" xmlns:wpg="http://schemas.microsoft.com/office/word/2010/wordprocessingGroup" xmlns:wpi="http://schemas.microsoft.com/office/word/2010/wordprocessingInk" xmlns:wne="http://schemas.microsoft.com/office/word/2006/wordml" xmlns:wps="http://schemas.microsoft.com/office/word/2010/wordprocessingShape" mc:Ignorable="w14 w15 w16se w16cid wp14">
+<w:endnotes xmlns:wpc="http://schemas.microsoft.com/office/word/2010/wordprocessingCanvas" xmlns:mo="http://schemas.microsoft.com/office/mac/office/2008/main" xmlns:mc="http://schemas.openxmlformats.org/markup-compatibility/2006" xmlns:mv="urn:schemas-microsoft-com:mac:vml" xmlns:o="urn:schemas-microsoft-com:office:office" xmlns:r="http://schemas.openxmlformats.org/officeDocument/2006/relationships" xmlns:m="http://schemas.openxmlformats.org/officeDocument/2006/math" xmlns:v="urn:schemas-microsoft-com:vml" xmlns:wp14="http://schemas.microsoft.com/office/word/2010/wordprocessingDrawing" xmlns:wp="http://schemas.openxmlformats.org/drawingml/2006/wordprocessingDrawing" xmlns:w10="urn:schemas-microsoft-com:office:word" xmlns:w="http://schemas.openxmlformats.org/wordprocessingml/2006/main" xmlns:w14="http://schemas.microsoft.com/office/word/2010/wordml" xmlns:w15="http://schemas.microsoft.com/office/word/2012/wordml" xmlns:wpg="http://schemas.microsoft.com/office/word/2010/wordprocessingGroup" xmlns:wpi="http://schemas.microsoft.com/office/word/2010/wordprocessingInk" xmlns:wne="http://schemas.microsoft.com/office/word/2006/wordml" xmlns:wps="http://schemas.microsoft.com/office/word/2010/wordprocessingShape" mc:Ignorable="w14 w15 wp14">
   <w:endnote w:type="separator" w:id="-1">
     <w:p>
       <w:pPr>
@@ -8297,7 +8266,7 @@
 </file>
 
 <file path=word/footer1.xml><?xml version="1.0" encoding="utf-8"?>
-<w:ftr xmlns:wpc="http://schemas.microsoft.com/office/word/2010/wordprocessingCanvas" xmlns:cx="http://schemas.microsoft.com/office/drawing/2014/chartex" xmlns:cx1="http://schemas.microsoft.com/office/drawing/2015/9/8/chartex" xmlns:cx2="http://schemas.microsoft.com/office/drawing/2015/10/21/chartex" xmlns:cx3="http://schemas.microsoft.com/office/drawing/2016/5/9/chartex" xmlns:cx4="http://schemas.microsoft.com/office/drawing/2016/5/10/chartex" xmlns:cx5="http://schemas.microsoft.com/office/drawing/2016/5/11/chartex" xmlns:cx6="http://schemas.microsoft.com/office/drawing/2016/5/12/chartex" xmlns:cx7="http://schemas.microsoft.com/office/drawing/2016/5/13/chartex" xmlns:cx8="http://schemas.microsoft.com/office/drawing/2016/5/14/chartex" xmlns:mc="http://schemas.openxmlformats.org/markup-compatibility/2006" xmlns:aink="http://schemas.microsoft.com/office/drawing/2016/ink" xmlns:am3d="http://schemas.microsoft.com/office/drawing/2017/model3d" xmlns:o="urn:schemas-microsoft-com:office:office" xmlns:r="http://schemas.openxmlformats.org/officeDocument/2006/relationships" xmlns:m="http://schemas.openxmlformats.org/officeDocument/2006/math" xmlns:v="urn:schemas-microsoft-com:vml" xmlns:wp14="http://schemas.microsoft.com/office/word/2010/wordprocessingDrawing" xmlns:wp="http://schemas.openxmlformats.org/drawingml/2006/wordprocessingDrawing" xmlns:w10="urn:schemas-microsoft-com:office:word" xmlns:w="http://schemas.openxmlformats.org/wordprocessingml/2006/main" xmlns:w14="http://schemas.microsoft.com/office/word/2010/wordml" xmlns:w15="http://schemas.microsoft.com/office/word/2012/wordml" xmlns:w16cid="http://schemas.microsoft.com/office/word/2016/wordml/cid" xmlns:w16se="http://schemas.microsoft.com/office/word/2015/wordml/symex" xmlns:wpg="http://schemas.microsoft.com/office/word/2010/wordprocessingGroup" xmlns:wpi="http://schemas.microsoft.com/office/word/2010/wordprocessingInk" xmlns:wne="http://schemas.microsoft.com/office/word/2006/wordml" xmlns:wps="http://schemas.microsoft.com/office/word/2010/wordprocessingShape" mc:Ignorable="w14 w15 w16se w16cid wp14">
+<w:ftr xmlns:wpc="http://schemas.microsoft.com/office/word/2010/wordprocessingCanvas" xmlns:mo="http://schemas.microsoft.com/office/mac/office/2008/main" xmlns:mc="http://schemas.openxmlformats.org/markup-compatibility/2006" xmlns:mv="urn:schemas-microsoft-com:mac:vml" xmlns:o="urn:schemas-microsoft-com:office:office" xmlns:r="http://schemas.openxmlformats.org/officeDocument/2006/relationships" xmlns:m="http://schemas.openxmlformats.org/officeDocument/2006/math" xmlns:v="urn:schemas-microsoft-com:vml" xmlns:wp14="http://schemas.microsoft.com/office/word/2010/wordprocessingDrawing" xmlns:wp="http://schemas.openxmlformats.org/drawingml/2006/wordprocessingDrawing" xmlns:w10="urn:schemas-microsoft-com:office:word" xmlns:w="http://schemas.openxmlformats.org/wordprocessingml/2006/main" xmlns:w14="http://schemas.microsoft.com/office/word/2010/wordml" xmlns:w15="http://schemas.microsoft.com/office/word/2012/wordml" xmlns:wpg="http://schemas.microsoft.com/office/word/2010/wordprocessingGroup" xmlns:wpi="http://schemas.microsoft.com/office/word/2010/wordprocessingInk" xmlns:wne="http://schemas.microsoft.com/office/word/2006/wordml" xmlns:wps="http://schemas.microsoft.com/office/word/2010/wordprocessingShape" mc:Ignorable="w14 w15 wp14">
   <w:p>
     <w:pPr>
       <w:pStyle w:val="Footer"/>
@@ -8307,7 +8276,7 @@
 </file>
 
 <file path=word/footnotes.xml><?xml version="1.0" encoding="utf-8"?>
-<w:footnotes xmlns:wpc="http://schemas.microsoft.com/office/word/2010/wordprocessingCanvas" xmlns:cx="http://schemas.microsoft.com/office/drawing/2014/chartex" xmlns:cx1="http://schemas.microsoft.com/office/drawing/2015/9/8/chartex" xmlns:cx2="http://schemas.microsoft.com/office/drawing/2015/10/21/chartex" xmlns:cx3="http://schemas.microsoft.com/office/drawing/2016/5/9/chartex" xmlns:cx4="http://schemas.microsoft.com/office/drawing/2016/5/10/chartex" xmlns:cx5="http://schemas.microsoft.com/office/drawing/2016/5/11/chartex" xmlns:cx6="http://schemas.microsoft.com/office/drawing/2016/5/12/chartex" xmlns:cx7="http://schemas.microsoft.com/office/drawing/2016/5/13/chartex" xmlns:cx8="http://schemas.microsoft.com/office/drawing/2016/5/14/chartex" xmlns:mc="http://schemas.openxmlformats.org/markup-compatibility/2006" xmlns:aink="http://schemas.microsoft.com/office/drawing/2016/ink" xmlns:am3d="http://schemas.microsoft.com/office/drawing/2017/model3d" xmlns:o="urn:schemas-microsoft-com:office:office" xmlns:r="http://schemas.openxmlformats.org/officeDocument/2006/relationships" xmlns:m="http://schemas.openxmlformats.org/officeDocument/2006/math" xmlns:v="urn:schemas-microsoft-com:vml" xmlns:wp14="http://schemas.microsoft.com/office/word/2010/wordprocessingDrawing" xmlns:wp="http://schemas.openxmlformats.org/drawingml/2006/wordprocessingDrawing" xmlns:w10="urn:schemas-microsoft-com:office:word" xmlns:w="http://schemas.openxmlformats.org/wordprocessingml/2006/main" xmlns:w14="http://schemas.microsoft.com/office/word/2010/wordml" xmlns:w15="http://schemas.microsoft.com/office/word/2012/wordml" xmlns:w16cid="http://schemas.microsoft.com/office/word/2016/wordml/cid" xmlns:w16se="http://schemas.microsoft.com/office/word/2015/wordml/symex" xmlns:wpg="http://schemas.microsoft.com/office/word/2010/wordprocessingGroup" xmlns:wpi="http://schemas.microsoft.com/office/word/2010/wordprocessingInk" xmlns:wne="http://schemas.microsoft.com/office/word/2006/wordml" xmlns:wps="http://schemas.microsoft.com/office/word/2010/wordprocessingShape" mc:Ignorable="w14 w15 w16se w16cid wp14">
+<w:footnotes xmlns:wpc="http://schemas.microsoft.com/office/word/2010/wordprocessingCanvas" xmlns:mo="http://schemas.microsoft.com/office/mac/office/2008/main" xmlns:mc="http://schemas.openxmlformats.org/markup-compatibility/2006" xmlns:mv="urn:schemas-microsoft-com:mac:vml" xmlns:o="urn:schemas-microsoft-com:office:office" xmlns:r="http://schemas.openxmlformats.org/officeDocument/2006/relationships" xmlns:m="http://schemas.openxmlformats.org/officeDocument/2006/math" xmlns:v="urn:schemas-microsoft-com:vml" xmlns:wp14="http://schemas.microsoft.com/office/word/2010/wordprocessingDrawing" xmlns:wp="http://schemas.openxmlformats.org/drawingml/2006/wordprocessingDrawing" xmlns:w10="urn:schemas-microsoft-com:office:word" xmlns:w="http://schemas.openxmlformats.org/wordprocessingml/2006/main" xmlns:w14="http://schemas.microsoft.com/office/word/2010/wordml" xmlns:w15="http://schemas.microsoft.com/office/word/2012/wordml" xmlns:wpg="http://schemas.microsoft.com/office/word/2010/wordprocessingGroup" xmlns:wpi="http://schemas.microsoft.com/office/word/2010/wordprocessingInk" xmlns:wne="http://schemas.microsoft.com/office/word/2006/wordml" xmlns:wps="http://schemas.microsoft.com/office/word/2010/wordprocessingShape" mc:Ignorable="w14 w15 wp14">
   <w:footnote w:type="separator" w:id="-1">
     <w:p>
       <w:pPr>
@@ -8339,7 +8308,7 @@
 </file>
 
 <file path=word/header1.xml><?xml version="1.0" encoding="utf-8"?>
-<w:hdr xmlns:wpc="http://schemas.microsoft.com/office/word/2010/wordprocessingCanvas" xmlns:cx="http://schemas.microsoft.com/office/drawing/2014/chartex" xmlns:cx1="http://schemas.microsoft.com/office/drawing/2015/9/8/chartex" xmlns:cx2="http://schemas.microsoft.com/office/drawing/2015/10/21/chartex" xmlns:cx3="http://schemas.microsoft.com/office/drawing/2016/5/9/chartex" xmlns:cx4="http://schemas.microsoft.com/office/drawing/2016/5/10/chartex" xmlns:cx5="http://schemas.microsoft.com/office/drawing/2016/5/11/chartex" xmlns:cx6="http://schemas.microsoft.com/office/drawing/2016/5/12/chartex" xmlns:cx7="http://schemas.microsoft.com/office/drawing/2016/5/13/chartex" xmlns:cx8="http://schemas.microsoft.com/office/drawing/2016/5/14/chartex" xmlns:mc="http://schemas.openxmlformats.org/markup-compatibility/2006" xmlns:aink="http://schemas.microsoft.com/office/drawing/2016/ink" xmlns:am3d="http://schemas.microsoft.com/office/drawing/2017/model3d" xmlns:o="urn:schemas-microsoft-com:office:office" xmlns:r="http://schemas.openxmlformats.org/officeDocument/2006/relationships" xmlns:m="http://schemas.openxmlformats.org/officeDocument/2006/math" xmlns:v="urn:schemas-microsoft-com:vml" xmlns:wp14="http://schemas.microsoft.com/office/word/2010/wordprocessingDrawing" xmlns:wp="http://schemas.openxmlformats.org/drawingml/2006/wordprocessingDrawing" xmlns:w10="urn:schemas-microsoft-com:office:word" xmlns:w="http://schemas.openxmlformats.org/wordprocessingml/2006/main" xmlns:w14="http://schemas.microsoft.com/office/word/2010/wordml" xmlns:w15="http://schemas.microsoft.com/office/word/2012/wordml" xmlns:w16cid="http://schemas.microsoft.com/office/word/2016/wordml/cid" xmlns:w16se="http://schemas.microsoft.com/office/word/2015/wordml/symex" xmlns:wpg="http://schemas.microsoft.com/office/word/2010/wordprocessingGroup" xmlns:wpi="http://schemas.microsoft.com/office/word/2010/wordprocessingInk" xmlns:wne="http://schemas.microsoft.com/office/word/2006/wordml" xmlns:wps="http://schemas.microsoft.com/office/word/2010/wordprocessingShape" mc:Ignorable="w14 w15 w16se w16cid wp14">
+<w:hdr xmlns:wpc="http://schemas.microsoft.com/office/word/2010/wordprocessingCanvas" xmlns:mo="http://schemas.microsoft.com/office/mac/office/2008/main" xmlns:mc="http://schemas.openxmlformats.org/markup-compatibility/2006" xmlns:mv="urn:schemas-microsoft-com:mac:vml" xmlns:o="urn:schemas-microsoft-com:office:office" xmlns:r="http://schemas.openxmlformats.org/officeDocument/2006/relationships" xmlns:m="http://schemas.openxmlformats.org/officeDocument/2006/math" xmlns:v="urn:schemas-microsoft-com:vml" xmlns:wp14="http://schemas.microsoft.com/office/word/2010/wordprocessingDrawing" xmlns:wp="http://schemas.openxmlformats.org/drawingml/2006/wordprocessingDrawing" xmlns:w10="urn:schemas-microsoft-com:office:word" xmlns:w="http://schemas.openxmlformats.org/wordprocessingml/2006/main" xmlns:w14="http://schemas.microsoft.com/office/word/2010/wordml" xmlns:w15="http://schemas.microsoft.com/office/word/2012/wordml" xmlns:wpg="http://schemas.microsoft.com/office/word/2010/wordprocessingGroup" xmlns:wpi="http://schemas.microsoft.com/office/word/2010/wordprocessingInk" xmlns:wne="http://schemas.microsoft.com/office/word/2006/wordml" xmlns:wps="http://schemas.microsoft.com/office/word/2010/wordprocessingShape" mc:Ignorable="w14 w15 wp14">
   <w:p>
     <w:pPr>
       <w:pStyle w:val="Header"/>
@@ -8349,8 +8318,8 @@
 </file>
 
 <file path=word/numbering.xml><?xml version="1.0" encoding="utf-8"?>
-<w:numbering xmlns:wpc="http://schemas.microsoft.com/office/word/2010/wordprocessingCanvas" xmlns:cx="http://schemas.microsoft.com/office/drawing/2014/chartex" xmlns:cx1="http://schemas.microsoft.com/office/drawing/2015/9/8/chartex" xmlns:cx2="http://schemas.microsoft.com/office/drawing/2015/10/21/chartex" xmlns:cx3="http://schemas.microsoft.com/office/drawing/2016/5/9/chartex" xmlns:cx4="http://schemas.microsoft.com/office/drawing/2016/5/10/chartex" xmlns:cx5="http://schemas.microsoft.com/office/drawing/2016/5/11/chartex" xmlns:cx6="http://schemas.microsoft.com/office/drawing/2016/5/12/chartex" xmlns:cx7="http://schemas.microsoft.com/office/drawing/2016/5/13/chartex" xmlns:cx8="http://schemas.microsoft.com/office/drawing/2016/5/14/chartex" xmlns:mc="http://schemas.openxmlformats.org/markup-compatibility/2006" xmlns:aink="http://schemas.microsoft.com/office/drawing/2016/ink" xmlns:am3d="http://schemas.microsoft.com/office/drawing/2017/model3d" xmlns:o="urn:schemas-microsoft-com:office:office" xmlns:r="http://schemas.openxmlformats.org/officeDocument/2006/relationships" xmlns:m="http://schemas.openxmlformats.org/officeDocument/2006/math" xmlns:v="urn:schemas-microsoft-com:vml" xmlns:wp14="http://schemas.microsoft.com/office/word/2010/wordprocessingDrawing" xmlns:wp="http://schemas.openxmlformats.org/drawingml/2006/wordprocessingDrawing" xmlns:w10="urn:schemas-microsoft-com:office:word" xmlns:w="http://schemas.openxmlformats.org/wordprocessingml/2006/main" xmlns:w14="http://schemas.microsoft.com/office/word/2010/wordml" xmlns:w15="http://schemas.microsoft.com/office/word/2012/wordml" xmlns:w16cid="http://schemas.microsoft.com/office/word/2016/wordml/cid" xmlns:w16se="http://schemas.microsoft.com/office/word/2015/wordml/symex" xmlns:wpg="http://schemas.microsoft.com/office/word/2010/wordprocessingGroup" xmlns:wpi="http://schemas.microsoft.com/office/word/2010/wordprocessingInk" xmlns:wne="http://schemas.microsoft.com/office/word/2006/wordml" xmlns:wps="http://schemas.microsoft.com/office/word/2010/wordprocessingShape" mc:Ignorable="w14 w15 w16se w16cid wp14">
-  <w:abstractNum w:abstractNumId="0" w15:restartNumberingAfterBreak="0">
+<w:numbering xmlns:wpc="http://schemas.microsoft.com/office/word/2010/wordprocessingCanvas" xmlns:mo="http://schemas.microsoft.com/office/mac/office/2008/main" xmlns:mc="http://schemas.openxmlformats.org/markup-compatibility/2006" xmlns:mv="urn:schemas-microsoft-com:mac:vml" xmlns:o="urn:schemas-microsoft-com:office:office" xmlns:r="http://schemas.openxmlformats.org/officeDocument/2006/relationships" xmlns:m="http://schemas.openxmlformats.org/officeDocument/2006/math" xmlns:v="urn:schemas-microsoft-com:vml" xmlns:wp14="http://schemas.microsoft.com/office/word/2010/wordprocessingDrawing" xmlns:wp="http://schemas.openxmlformats.org/drawingml/2006/wordprocessingDrawing" xmlns:w10="urn:schemas-microsoft-com:office:word" xmlns:w="http://schemas.openxmlformats.org/wordprocessingml/2006/main" xmlns:w14="http://schemas.microsoft.com/office/word/2010/wordml" xmlns:w15="http://schemas.microsoft.com/office/word/2012/wordml" xmlns:wpg="http://schemas.microsoft.com/office/word/2010/wordprocessingGroup" xmlns:wpi="http://schemas.microsoft.com/office/word/2010/wordprocessingInk" xmlns:wne="http://schemas.microsoft.com/office/word/2006/wordml" xmlns:wps="http://schemas.microsoft.com/office/word/2010/wordprocessingShape" mc:Ignorable="w14 w15 wp14">
+  <w:abstractNum w:abstractNumId="0">
     <w:nsid w:val="1CA35DAA"/>
     <w:multiLevelType w:val="hybridMultilevel"/>
     <w:tmpl w:val="54EC5842"/>
@@ -8439,7 +8408,7 @@
       </w:pPr>
     </w:lvl>
   </w:abstractNum>
-  <w:abstractNum w:abstractNumId="1" w15:restartNumberingAfterBreak="0">
+  <w:abstractNum w:abstractNumId="1">
     <w:nsid w:val="27C8553A"/>
     <w:multiLevelType w:val="hybridMultilevel"/>
     <w:tmpl w:val="54EC5842"/>
@@ -8528,7 +8497,7 @@
       </w:pPr>
     </w:lvl>
   </w:abstractNum>
-  <w:abstractNum w:abstractNumId="2" w15:restartNumberingAfterBreak="0">
+  <w:abstractNum w:abstractNumId="2">
     <w:nsid w:val="3C2E0281"/>
     <w:multiLevelType w:val="hybridMultilevel"/>
     <w:tmpl w:val="54EC5842"/>
@@ -8617,7 +8586,7 @@
       </w:pPr>
     </w:lvl>
   </w:abstractNum>
-  <w:abstractNum w:abstractNumId="3" w15:restartNumberingAfterBreak="0">
+  <w:abstractNum w:abstractNumId="3">
     <w:nsid w:val="446B7AF3"/>
     <w:multiLevelType w:val="hybridMultilevel"/>
     <w:tmpl w:val="54EC5842"/>
@@ -8706,7 +8675,7 @@
       </w:pPr>
     </w:lvl>
   </w:abstractNum>
-  <w:abstractNum w:abstractNumId="4" w15:restartNumberingAfterBreak="0">
+  <w:abstractNum w:abstractNumId="4">
     <w:nsid w:val="45FA5BA5"/>
     <w:multiLevelType w:val="hybridMultilevel"/>
     <w:tmpl w:val="54EC5842"/>
@@ -8795,7 +8764,7 @@
       </w:pPr>
     </w:lvl>
   </w:abstractNum>
-  <w:abstractNum w:abstractNumId="5" w15:restartNumberingAfterBreak="0">
+  <w:abstractNum w:abstractNumId="5">
     <w:nsid w:val="579E0CBB"/>
     <w:multiLevelType w:val="hybridMultilevel"/>
     <w:tmpl w:val="54EC5842"/>
@@ -8884,7 +8853,7 @@
       </w:pPr>
     </w:lvl>
   </w:abstractNum>
-  <w:abstractNum w:abstractNumId="6" w15:restartNumberingAfterBreak="0">
+  <w:abstractNum w:abstractNumId="6">
     <w:nsid w:val="59AC638E"/>
     <w:multiLevelType w:val="hybridMultilevel"/>
     <w:tmpl w:val="54EC5842"/>
@@ -8973,7 +8942,7 @@
       </w:pPr>
     </w:lvl>
   </w:abstractNum>
-  <w:abstractNum w:abstractNumId="7" w15:restartNumberingAfterBreak="0">
+  <w:abstractNum w:abstractNumId="7">
     <w:nsid w:val="6494493A"/>
     <w:multiLevelType w:val="hybridMultilevel"/>
     <w:tmpl w:val="54EC5842"/>
@@ -9062,7 +9031,7 @@
       </w:pPr>
     </w:lvl>
   </w:abstractNum>
-  <w:abstractNum w:abstractNumId="8" w15:restartNumberingAfterBreak="0">
+  <w:abstractNum w:abstractNumId="8">
     <w:nsid w:val="6D54113A"/>
     <w:multiLevelType w:val="hybridMultilevel"/>
     <w:tmpl w:val="54EC5842"/>
@@ -9151,7 +9120,7 @@
       </w:pPr>
     </w:lvl>
   </w:abstractNum>
-  <w:abstractNum w:abstractNumId="9" w15:restartNumberingAfterBreak="0">
+  <w:abstractNum w:abstractNumId="9">
     <w:nsid w:val="77204A05"/>
     <w:multiLevelType w:val="hybridMultilevel"/>
     <w:tmpl w:val="54EC5842"/>
@@ -9274,7 +9243,7 @@
 </file>
 
 <file path=word/styles.xml><?xml version="1.0" encoding="utf-8"?>
-<w:styles xmlns:mc="http://schemas.openxmlformats.org/markup-compatibility/2006" xmlns:r="http://schemas.openxmlformats.org/officeDocument/2006/relationships" xmlns:w="http://schemas.openxmlformats.org/wordprocessingml/2006/main" xmlns:w14="http://schemas.microsoft.com/office/word/2010/wordml" xmlns:w15="http://schemas.microsoft.com/office/word/2012/wordml" xmlns:w16cid="http://schemas.microsoft.com/office/word/2016/wordml/cid" xmlns:w16se="http://schemas.microsoft.com/office/word/2015/wordml/symex" mc:Ignorable="w14 w15 w16se w16cid">
+<w:styles xmlns:mc="http://schemas.openxmlformats.org/markup-compatibility/2006" xmlns:r="http://schemas.openxmlformats.org/officeDocument/2006/relationships" xmlns:w="http://schemas.openxmlformats.org/wordprocessingml/2006/main" xmlns:w14="http://schemas.microsoft.com/office/word/2010/wordml" xmlns:w15="http://schemas.microsoft.com/office/word/2012/wordml" mc:Ignorable="w14 w15">
   <w:docDefaults>
     <w:rPrDefault>
       <w:rPr>
@@ -9290,7 +9259,7 @@
       </w:pPr>
     </w:pPrDefault>
   </w:docDefaults>
-  <w:latentStyles w:defLockedState="0" w:defUIPriority="99" w:defSemiHidden="0" w:defUnhideWhenUsed="0" w:defQFormat="0" w:count="375">
+  <w:latentStyles w:defLockedState="0" w:defUIPriority="99" w:defSemiHidden="0" w:defUnhideWhenUsed="0" w:defQFormat="0" w:count="382">
     <w:lsdException w:name="Normal" w:uiPriority="0" w:qFormat="1"/>
     <w:lsdException w:name="heading 1" w:uiPriority="9" w:qFormat="1"/>
     <w:lsdException w:name="heading 2" w:semiHidden="1" w:uiPriority="9" w:unhideWhenUsed="1" w:qFormat="1"/>
@@ -9664,8 +9633,6 @@
     <w:lsdException w:name="List Table 7 Colorful Accent 6" w:uiPriority="52"/>
     <w:lsdException w:name="Mention" w:semiHidden="1" w:unhideWhenUsed="1"/>
     <w:lsdException w:name="Smart Hyperlink" w:semiHidden="1" w:unhideWhenUsed="1"/>
-    <w:lsdException w:name="Hashtag" w:semiHidden="1" w:unhideWhenUsed="1"/>
-    <w:lsdException w:name="Unresolved Mention" w:semiHidden="1" w:unhideWhenUsed="1"/>
   </w:latentStyles>
   <w:style w:type="paragraph" w:default="1" w:styleId="Normal">
     <w:name w:val="Normal"/>
@@ -9708,6 +9675,7 @@
       <w:spacing w:after="0" w:line="240" w:lineRule="auto"/>
     </w:pPr>
     <w:tblPr>
+      <w:tblInd w:w="0" w:type="dxa"/>
       <w:tblBorders>
         <w:top w:val="single" w:sz="4" w:space="0" w:color="auto"/>
         <w:left w:val="single" w:sz="4" w:space="0" w:color="auto"/>
@@ -9716,6 +9684,12 @@
         <w:insideH w:val="single" w:sz="4" w:space="0" w:color="auto"/>
         <w:insideV w:val="single" w:sz="4" w:space="0" w:color="auto"/>
       </w:tblBorders>
+      <w:tblCellMar>
+        <w:top w:w="0" w:type="dxa"/>
+        <w:left w:w="108" w:type="dxa"/>
+        <w:bottom w:w="0" w:type="dxa"/>
+        <w:right w:w="108" w:type="dxa"/>
+      </w:tblCellMar>
     </w:tblPr>
   </w:style>
   <w:style w:type="paragraph" w:styleId="Header">
@@ -10139,7 +10113,7 @@
 </file>
 
 <file path=customXml/itemProps1.xml><?xml version="1.0" encoding="utf-8"?>
-<ds:datastoreItem xmlns:ds="http://schemas.openxmlformats.org/officeDocument/2006/customXml" ds:itemID="{9B18B255-C896-4B8A-B5C5-482E82B1B34D}">
+<ds:datastoreItem xmlns:ds="http://schemas.openxmlformats.org/officeDocument/2006/customXml" ds:itemID="{8F863621-A027-4340-85A6-BC20E8F14883}">
   <ds:schemaRefs>
     <ds:schemaRef ds:uri="http://schemas.openxmlformats.org/officeDocument/2006/bibliography"/>
   </ds:schemaRefs>

</xml_diff>